<commit_message>
Report updates - Dashbaord 1.1 1.2
Report updates - Dashbaord 1.1 1.2
</commit_message>
<xml_diff>
--- a/CA/Report/DBS Data Vis and Comms CA - Report - Student 10524150 - C Finnegan cf v1-4 260320.docx
+++ b/CA/Report/DBS Data Vis and Comms CA - Report - Student 10524150 - C Finnegan cf v1-4 260320.docx
@@ -370,7 +370,7 @@
         <w:rPr>
           <w:noProof/>
         </w:rPr>
-        <w:instrText xml:space="preserve"> PAGEREF _Toc36101727 \h </w:instrText>
+        <w:instrText xml:space="preserve"> PAGEREF _Toc36112125 \h </w:instrText>
       </w:r>
       <w:r>
         <w:rPr>
@@ -435,7 +435,7 @@
         <w:rPr>
           <w:noProof/>
         </w:rPr>
-        <w:instrText xml:space="preserve"> PAGEREF _Toc36101728 \h </w:instrText>
+        <w:instrText xml:space="preserve"> PAGEREF _Toc36112126 \h </w:instrText>
       </w:r>
       <w:r>
         <w:rPr>
@@ -500,7 +500,7 @@
         <w:rPr>
           <w:noProof/>
         </w:rPr>
-        <w:instrText xml:space="preserve"> PAGEREF _Toc36101729 \h </w:instrText>
+        <w:instrText xml:space="preserve"> PAGEREF _Toc36112127 \h </w:instrText>
       </w:r>
       <w:r>
         <w:rPr>
@@ -565,7 +565,7 @@
         <w:rPr>
           <w:noProof/>
         </w:rPr>
-        <w:instrText xml:space="preserve"> PAGEREF _Toc36101730 \h </w:instrText>
+        <w:instrText xml:space="preserve"> PAGEREF _Toc36112128 \h </w:instrText>
       </w:r>
       <w:r>
         <w:rPr>
@@ -630,7 +630,7 @@
         <w:rPr>
           <w:noProof/>
         </w:rPr>
-        <w:instrText xml:space="preserve"> PAGEREF _Toc36101731 \h </w:instrText>
+        <w:instrText xml:space="preserve"> PAGEREF _Toc36112129 \h </w:instrText>
       </w:r>
       <w:r>
         <w:rPr>
@@ -697,7 +697,7 @@
         <w:rPr>
           <w:noProof/>
         </w:rPr>
-        <w:instrText xml:space="preserve"> PAGEREF _Toc36101732 \h </w:instrText>
+        <w:instrText xml:space="preserve"> PAGEREF _Toc36112130 \h </w:instrText>
       </w:r>
       <w:r>
         <w:rPr>
@@ -762,7 +762,7 @@
         <w:rPr>
           <w:noProof/>
         </w:rPr>
-        <w:instrText xml:space="preserve"> PAGEREF _Toc36101733 \h </w:instrText>
+        <w:instrText xml:space="preserve"> PAGEREF _Toc36112131 \h </w:instrText>
       </w:r>
       <w:r>
         <w:rPr>
@@ -827,7 +827,7 @@
         <w:rPr>
           <w:noProof/>
         </w:rPr>
-        <w:instrText xml:space="preserve"> PAGEREF _Toc36101734 \h </w:instrText>
+        <w:instrText xml:space="preserve"> PAGEREF _Toc36112132 \h </w:instrText>
       </w:r>
       <w:r>
         <w:rPr>
@@ -892,7 +892,7 @@
         <w:rPr>
           <w:noProof/>
         </w:rPr>
-        <w:instrText xml:space="preserve"> PAGEREF _Toc36101735 \h </w:instrText>
+        <w:instrText xml:space="preserve"> PAGEREF _Toc36112133 \h </w:instrText>
       </w:r>
       <w:r>
         <w:rPr>
@@ -957,7 +957,7 @@
         <w:rPr>
           <w:noProof/>
         </w:rPr>
-        <w:instrText xml:space="preserve"> PAGEREF _Toc36101736 \h </w:instrText>
+        <w:instrText xml:space="preserve"> PAGEREF _Toc36112134 \h </w:instrText>
       </w:r>
       <w:r>
         <w:rPr>
@@ -1022,7 +1022,7 @@
         <w:rPr>
           <w:noProof/>
         </w:rPr>
-        <w:instrText xml:space="preserve"> PAGEREF _Toc36101737 \h </w:instrText>
+        <w:instrText xml:space="preserve"> PAGEREF _Toc36112135 \h </w:instrText>
       </w:r>
       <w:r>
         <w:rPr>
@@ -1089,7 +1089,7 @@
         <w:rPr>
           <w:noProof/>
         </w:rPr>
-        <w:instrText xml:space="preserve"> PAGEREF _Toc36101738 \h </w:instrText>
+        <w:instrText xml:space="preserve"> PAGEREF _Toc36112136 \h </w:instrText>
       </w:r>
       <w:r>
         <w:rPr>
@@ -1154,7 +1154,7 @@
         <w:rPr>
           <w:noProof/>
         </w:rPr>
-        <w:instrText xml:space="preserve"> PAGEREF _Toc36101739 \h </w:instrText>
+        <w:instrText xml:space="preserve"> PAGEREF _Toc36112137 \h </w:instrText>
       </w:r>
       <w:r>
         <w:rPr>
@@ -1219,7 +1219,7 @@
         <w:rPr>
           <w:noProof/>
         </w:rPr>
-        <w:instrText xml:space="preserve"> PAGEREF _Toc36101740 \h </w:instrText>
+        <w:instrText xml:space="preserve"> PAGEREF _Toc36112138 \h </w:instrText>
       </w:r>
       <w:r>
         <w:rPr>
@@ -1286,7 +1286,7 @@
         <w:rPr>
           <w:noProof/>
         </w:rPr>
-        <w:instrText xml:space="preserve"> PAGEREF _Toc36101741 \h </w:instrText>
+        <w:instrText xml:space="preserve"> PAGEREF _Toc36112139 \h </w:instrText>
       </w:r>
       <w:r>
         <w:rPr>
@@ -1351,7 +1351,7 @@
         <w:rPr>
           <w:noProof/>
         </w:rPr>
-        <w:instrText xml:space="preserve"> PAGEREF _Toc36101742 \h </w:instrText>
+        <w:instrText xml:space="preserve"> PAGEREF _Toc36112140 \h </w:instrText>
       </w:r>
       <w:r>
         <w:rPr>
@@ -1416,7 +1416,7 @@
         <w:rPr>
           <w:noProof/>
         </w:rPr>
-        <w:instrText xml:space="preserve"> PAGEREF _Toc36101743 \h </w:instrText>
+        <w:instrText xml:space="preserve"> PAGEREF _Toc36112141 \h </w:instrText>
       </w:r>
       <w:r>
         <w:rPr>
@@ -1483,7 +1483,7 @@
         <w:rPr>
           <w:noProof/>
         </w:rPr>
-        <w:instrText xml:space="preserve"> PAGEREF _Toc36101744 \h </w:instrText>
+        <w:instrText xml:space="preserve"> PAGEREF _Toc36112142 \h </w:instrText>
       </w:r>
       <w:r>
         <w:rPr>
@@ -1500,13 +1500,7 @@
         <w:rPr>
           <w:noProof/>
         </w:rPr>
-        <w:t>1</w:t>
-      </w:r>
-      <w:r>
-        <w:rPr>
-          <w:noProof/>
-        </w:rPr>
-        <w:t>4</w:t>
+        <w:t>14</w:t>
       </w:r>
       <w:r>
         <w:rPr>
@@ -1536,7 +1530,7 @@
           <w:noProof/>
         </w:rPr>
         <w:tab/>
-        <w:t>Dashboard One Design – Title 1</w:t>
+        <w:t>Dashboard One Design – Defect Analysis Dashboard</w:t>
       </w:r>
       <w:r>
         <w:rPr>
@@ -1554,7 +1548,7 @@
         <w:rPr>
           <w:noProof/>
         </w:rPr>
-        <w:instrText xml:space="preserve"> PAGEREF _Toc36101745 \h </w:instrText>
+        <w:instrText xml:space="preserve"> PAGEREF _Toc36112143 \h </w:instrText>
       </w:r>
       <w:r>
         <w:rPr>
@@ -1601,7 +1595,7 @@
           <w:noProof/>
         </w:rPr>
         <w:tab/>
-        <w:t>Dashboard Two Design – Title 2</w:t>
+        <w:t>Dashboard Two Design – Defect Priority Dashboard</w:t>
       </w:r>
       <w:r>
         <w:rPr>
@@ -1619,7 +1613,7 @@
         <w:rPr>
           <w:noProof/>
         </w:rPr>
-        <w:instrText xml:space="preserve"> PAGEREF _Toc36101746 \h </w:instrText>
+        <w:instrText xml:space="preserve"> PAGEREF _Toc36112144 \h </w:instrText>
       </w:r>
       <w:r>
         <w:rPr>
@@ -1666,7 +1660,7 @@
           <w:noProof/>
         </w:rPr>
         <w:tab/>
-        <w:t>Dashboard Three Design – Title 2</w:t>
+        <w:t>Dashboard Three Design – Test Automation Dashboard</w:t>
       </w:r>
       <w:r>
         <w:rPr>
@@ -1684,7 +1678,7 @@
         <w:rPr>
           <w:noProof/>
         </w:rPr>
-        <w:instrText xml:space="preserve"> PAGEREF _Toc36101747 \h </w:instrText>
+        <w:instrText xml:space="preserve"> PAGEREF _Toc36112145 \h </w:instrText>
       </w:r>
       <w:r>
         <w:rPr>
@@ -1751,7 +1745,7 @@
         <w:rPr>
           <w:noProof/>
         </w:rPr>
-        <w:instrText xml:space="preserve"> PAGEREF _Toc36101748 \h </w:instrText>
+        <w:instrText xml:space="preserve"> PAGEREF _Toc36112146 \h </w:instrText>
       </w:r>
       <w:r>
         <w:rPr>
@@ -1816,7 +1810,7 @@
         <w:rPr>
           <w:noProof/>
         </w:rPr>
-        <w:instrText xml:space="preserve"> PAGEREF _Toc36101749 \h </w:instrText>
+        <w:instrText xml:space="preserve"> PAGEREF _Toc36112147 \h </w:instrText>
       </w:r>
       <w:r>
         <w:rPr>
@@ -1881,7 +1875,7 @@
         <w:rPr>
           <w:noProof/>
         </w:rPr>
-        <w:instrText xml:space="preserve"> PAGEREF _Toc36101750 \h </w:instrText>
+        <w:instrText xml:space="preserve"> PAGEREF _Toc36112148 \h </w:instrText>
       </w:r>
       <w:r>
         <w:rPr>
@@ -1948,7 +1942,7 @@
         <w:rPr>
           <w:noProof/>
         </w:rPr>
-        <w:instrText xml:space="preserve"> PAGEREF _Toc36101751 \h </w:instrText>
+        <w:instrText xml:space="preserve"> PAGEREF _Toc36112149 \h </w:instrText>
       </w:r>
       <w:r>
         <w:rPr>
@@ -2013,7 +2007,7 @@
         <w:rPr>
           <w:noProof/>
         </w:rPr>
-        <w:instrText xml:space="preserve"> PAGEREF _Toc36101752 \h </w:instrText>
+        <w:instrText xml:space="preserve"> PAGEREF _Toc36112150 \h </w:instrText>
       </w:r>
       <w:r>
         <w:rPr>
@@ -2080,7 +2074,7 @@
         <w:rPr>
           <w:noProof/>
         </w:rPr>
-        <w:instrText xml:space="preserve"> PAGEREF _Toc36101753 \h </w:instrText>
+        <w:instrText xml:space="preserve"> PAGEREF _Toc36112151 \h </w:instrText>
       </w:r>
       <w:r>
         <w:rPr>
@@ -2145,7 +2139,7 @@
         <w:rPr>
           <w:noProof/>
         </w:rPr>
-        <w:instrText xml:space="preserve"> PAGEREF _Toc36101754 \h </w:instrText>
+        <w:instrText xml:space="preserve"> PAGEREF _Toc36112152 \h </w:instrText>
       </w:r>
       <w:r>
         <w:rPr>
@@ -2286,11 +2280,21 @@
       <w:r>
         <w:instrText xml:space="preserve"> compare </w:instrText>
       </w:r>
-      <w:fldSimple w:instr=" DOCPROPERTY &quot;EDouble_Sided&quot;  ">
-        <w:r>
-          <w:instrText>N</w:instrText>
-        </w:r>
-      </w:fldSimple>
+      <w:r>
+        <w:fldChar w:fldCharType="begin"/>
+      </w:r>
+      <w:r>
+        <w:instrText xml:space="preserve"> DOCPROPERTY "EDouble_Sided"  </w:instrText>
+      </w:r>
+      <w:r>
+        <w:fldChar w:fldCharType="separate"/>
+      </w:r>
+      <w:r>
+        <w:instrText>N</w:instrText>
+      </w:r>
+      <w:r>
+        <w:fldChar w:fldCharType="end"/>
+      </w:r>
       <w:r>
         <w:instrText xml:space="preserve">= "Y" </w:instrText>
       </w:r>
@@ -2377,12 +2381,14 @@
           <w:docGrid w:linePitch="360"/>
         </w:sectPr>
       </w:pPr>
+      <w:bookmarkStart w:id="0" w:name="_GoBack"/>
+      <w:bookmarkEnd w:id="0"/>
     </w:p>
     <w:p>
       <w:pPr>
         <w:pStyle w:val="Heading1"/>
       </w:pPr>
-      <w:bookmarkStart w:id="0" w:name="_Toc36101727"/>
+      <w:bookmarkStart w:id="1" w:name="_Toc36112125"/>
       <w:r>
         <w:lastRenderedPageBreak/>
         <w:t xml:space="preserve">Project </w:t>
@@ -2390,20 +2396,20 @@
       <w:r>
         <w:t>Overview</w:t>
       </w:r>
-      <w:bookmarkEnd w:id="0"/>
+      <w:bookmarkEnd w:id="1"/>
     </w:p>
     <w:p>
       <w:pPr>
         <w:pStyle w:val="Heading2"/>
       </w:pPr>
-      <w:bookmarkStart w:id="1" w:name="_Toc36101728"/>
+      <w:bookmarkStart w:id="2" w:name="_Toc36112126"/>
       <w:r>
         <w:t>High Level Description</w:t>
       </w:r>
       <w:r>
         <w:t xml:space="preserve"> – Software Quality Assurance Dashboards</w:t>
       </w:r>
-      <w:bookmarkEnd w:id="1"/>
+      <w:bookmarkEnd w:id="2"/>
     </w:p>
     <w:p>
       <w:r>
@@ -2640,7 +2646,7 @@
           <w:szCs w:val="28"/>
         </w:rPr>
       </w:pPr>
-      <w:bookmarkStart w:id="2" w:name="_Ref26609142"/>
+      <w:bookmarkStart w:id="3" w:name="_Ref26609142"/>
       <w:r>
         <w:br w:type="page"/>
       </w:r>
@@ -2649,13 +2655,13 @@
       <w:pPr>
         <w:pStyle w:val="Heading2"/>
       </w:pPr>
-      <w:bookmarkStart w:id="3" w:name="_Toc36101729"/>
+      <w:bookmarkStart w:id="4" w:name="_Toc36112127"/>
       <w:r>
         <w:lastRenderedPageBreak/>
         <w:t>Environment Assumptions</w:t>
       </w:r>
-      <w:bookmarkEnd w:id="2"/>
       <w:bookmarkEnd w:id="3"/>
+      <w:bookmarkEnd w:id="4"/>
     </w:p>
     <w:p>
       <w:r>
@@ -2839,16 +2845,16 @@
       <w:pPr>
         <w:pStyle w:val="Heading2"/>
       </w:pPr>
-      <w:bookmarkStart w:id="4" w:name="_Ref26609149"/>
-      <w:bookmarkStart w:id="5" w:name="_Toc36101730"/>
+      <w:bookmarkStart w:id="5" w:name="_Ref26609149"/>
+      <w:bookmarkStart w:id="6" w:name="_Toc36112128"/>
       <w:r>
         <w:t>Project Execution</w:t>
       </w:r>
       <w:r>
         <w:t xml:space="preserve"> Instructions</w:t>
       </w:r>
-      <w:bookmarkEnd w:id="4"/>
       <w:bookmarkEnd w:id="5"/>
+      <w:bookmarkEnd w:id="6"/>
     </w:p>
     <w:p>
       <w:r>
@@ -2935,12 +2941,12 @@
       <w:pPr>
         <w:pStyle w:val="Heading2"/>
       </w:pPr>
-      <w:bookmarkStart w:id="6" w:name="_Toc36101731"/>
+      <w:bookmarkStart w:id="7" w:name="_Toc36112129"/>
       <w:r>
         <w:lastRenderedPageBreak/>
         <w:t>Data Privacy Considerations</w:t>
       </w:r>
-      <w:bookmarkEnd w:id="6"/>
+      <w:bookmarkEnd w:id="7"/>
     </w:p>
     <w:p>
       <w:r>
@@ -3094,7 +3100,7 @@
       <w:pPr>
         <w:pStyle w:val="Heading1"/>
       </w:pPr>
-      <w:bookmarkStart w:id="7" w:name="_Toc36101732"/>
+      <w:bookmarkStart w:id="8" w:name="_Toc36112130"/>
       <w:r>
         <w:lastRenderedPageBreak/>
         <w:t xml:space="preserve">Part 1: </w:t>
@@ -3113,20 +3119,20 @@
       <w:r>
         <w:t>Business Drivers</w:t>
       </w:r>
-      <w:bookmarkEnd w:id="7"/>
+      <w:bookmarkEnd w:id="8"/>
     </w:p>
     <w:p>
       <w:pPr>
         <w:pStyle w:val="Heading2"/>
       </w:pPr>
-      <w:bookmarkStart w:id="8" w:name="_Toc36101733"/>
+      <w:bookmarkStart w:id="9" w:name="_Toc36112131"/>
       <w:r>
         <w:t>B</w:t>
       </w:r>
       <w:r>
         <w:t>usiness Objective</w:t>
       </w:r>
-      <w:bookmarkEnd w:id="8"/>
+      <w:bookmarkEnd w:id="9"/>
     </w:p>
     <w:p>
       <w:r>
@@ -3185,13 +3191,13 @@
       <w:pPr>
         <w:pStyle w:val="Heading2"/>
       </w:pPr>
-      <w:bookmarkStart w:id="9" w:name="_Ref26609268"/>
-      <w:bookmarkStart w:id="10" w:name="_Toc36101734"/>
+      <w:bookmarkStart w:id="10" w:name="_Ref26609268"/>
+      <w:bookmarkStart w:id="11" w:name="_Toc36112132"/>
       <w:r>
         <w:t>Subject Area for Analysis</w:t>
       </w:r>
-      <w:bookmarkEnd w:id="9"/>
       <w:bookmarkEnd w:id="10"/>
+      <w:bookmarkEnd w:id="11"/>
     </w:p>
     <w:p>
       <w:r>
@@ -3259,12 +3265,12 @@
       <w:pPr>
         <w:pStyle w:val="Heading2"/>
       </w:pPr>
-      <w:bookmarkStart w:id="11" w:name="_Toc36101735"/>
+      <w:bookmarkStart w:id="12" w:name="_Toc36112133"/>
       <w:r>
         <w:lastRenderedPageBreak/>
         <w:t>Primary Goals and Objectives for the Data Visualisations</w:t>
       </w:r>
-      <w:bookmarkEnd w:id="11"/>
+      <w:bookmarkEnd w:id="12"/>
     </w:p>
     <w:p>
       <w:r>
@@ -3331,7 +3337,7 @@
       <w:pPr>
         <w:pStyle w:val="Heading2"/>
       </w:pPr>
-      <w:bookmarkStart w:id="12" w:name="_Toc36101736"/>
+      <w:bookmarkStart w:id="13" w:name="_Toc36112134"/>
       <w:r>
         <w:lastRenderedPageBreak/>
         <w:t xml:space="preserve">Building </w:t>
@@ -3342,7 +3348,7 @@
       <w:r>
         <w:t xml:space="preserve"> for the Quality Assurance Dashboards</w:t>
       </w:r>
-      <w:bookmarkEnd w:id="12"/>
+      <w:bookmarkEnd w:id="13"/>
     </w:p>
     <w:p>
       <w:r>
@@ -3668,7 +3674,7 @@
           <w:szCs w:val="26"/>
         </w:rPr>
       </w:pPr>
-      <w:bookmarkStart w:id="13" w:name="_Ref26521695"/>
+      <w:bookmarkStart w:id="14" w:name="_Ref26521695"/>
     </w:p>
     <w:p>
       <w:pPr>
@@ -3888,7 +3894,7 @@
         <w:t>(In this CA the test automation is Selenium based UI and API level tests to replicate/replace the traditional manual test process).</w:t>
       </w:r>
     </w:p>
-    <w:bookmarkEnd w:id="13"/>
+    <w:bookmarkEnd w:id="14"/>
     <w:p>
       <w:pPr>
         <w:spacing w:after="0" w:line="240" w:lineRule="auto"/>
@@ -3924,12 +3930,12 @@
       <w:pPr>
         <w:pStyle w:val="Heading2"/>
       </w:pPr>
-      <w:bookmarkStart w:id="14" w:name="_Toc36101737"/>
+      <w:bookmarkStart w:id="15" w:name="_Toc36112135"/>
       <w:r>
         <w:lastRenderedPageBreak/>
         <w:t>Key Stakeholders</w:t>
       </w:r>
-      <w:bookmarkEnd w:id="14"/>
+      <w:bookmarkEnd w:id="15"/>
     </w:p>
     <w:p>
       <w:r>
@@ -4129,8 +4135,8 @@
       <w:pPr>
         <w:pStyle w:val="Heading1"/>
       </w:pPr>
-      <w:bookmarkStart w:id="15" w:name="_Ref26607222"/>
-      <w:bookmarkStart w:id="16" w:name="_Toc36101738"/>
+      <w:bookmarkStart w:id="16" w:name="_Ref26607222"/>
+      <w:bookmarkStart w:id="17" w:name="_Toc36112136"/>
       <w:r>
         <w:lastRenderedPageBreak/>
         <w:t xml:space="preserve">Part </w:t>
@@ -4141,21 +4147,21 @@
       <w:r>
         <w:t xml:space="preserve"> Data </w:t>
       </w:r>
-      <w:bookmarkEnd w:id="15"/>
+      <w:bookmarkEnd w:id="16"/>
       <w:r>
         <w:t>Preparation</w:t>
       </w:r>
-      <w:bookmarkEnd w:id="16"/>
+      <w:bookmarkEnd w:id="17"/>
     </w:p>
     <w:p>
       <w:pPr>
         <w:pStyle w:val="Heading2"/>
       </w:pPr>
-      <w:bookmarkStart w:id="17" w:name="_Toc36101739"/>
+      <w:bookmarkStart w:id="18" w:name="_Toc36112137"/>
       <w:r>
         <w:t>Collating Excel Data</w:t>
       </w:r>
-      <w:bookmarkEnd w:id="17"/>
+      <w:bookmarkEnd w:id="18"/>
     </w:p>
     <w:p>
       <w:proofErr w:type="gramStart"/>
@@ -4191,11 +4197,11 @@
       <w:pPr>
         <w:pStyle w:val="Heading2"/>
       </w:pPr>
-      <w:bookmarkStart w:id="18" w:name="_Toc36101740"/>
+      <w:bookmarkStart w:id="19" w:name="_Toc36112138"/>
       <w:r>
         <w:t>Preparing the Production Defect Data Extract</w:t>
       </w:r>
-      <w:bookmarkEnd w:id="18"/>
+      <w:bookmarkEnd w:id="19"/>
     </w:p>
     <w:p>
       <w:pPr>
@@ -4254,7 +4260,7 @@
       <w:pPr>
         <w:pStyle w:val="Heading1"/>
       </w:pPr>
-      <w:bookmarkStart w:id="19" w:name="_Toc36101741"/>
+      <w:bookmarkStart w:id="20" w:name="_Toc36112139"/>
       <w:r>
         <w:lastRenderedPageBreak/>
         <w:t xml:space="preserve">Part </w:t>
@@ -4268,14 +4274,14 @@
       <w:r>
         <w:t>Data Ingestion and Manipulation</w:t>
       </w:r>
-      <w:bookmarkEnd w:id="19"/>
+      <w:bookmarkEnd w:id="20"/>
     </w:p>
     <w:p>
       <w:pPr>
         <w:pStyle w:val="Heading2"/>
       </w:pPr>
-      <w:bookmarkStart w:id="20" w:name="_Ref26529714"/>
-      <w:bookmarkStart w:id="21" w:name="_Toc36101742"/>
+      <w:bookmarkStart w:id="21" w:name="_Ref26529714"/>
+      <w:bookmarkStart w:id="22" w:name="_Toc36112140"/>
       <w:r>
         <w:t>Data Ingestion</w:t>
       </w:r>
@@ -4288,11 +4294,11 @@
       <w:r>
         <w:t xml:space="preserve">sing </w:t>
       </w:r>
-      <w:bookmarkEnd w:id="20"/>
+      <w:bookmarkEnd w:id="21"/>
       <w:r>
         <w:t>PowerBI – Query Builder</w:t>
       </w:r>
-      <w:bookmarkEnd w:id="21"/>
+      <w:bookmarkEnd w:id="22"/>
     </w:p>
     <w:p>
       <w:proofErr w:type="gramStart"/>
@@ -4313,11 +4319,11 @@
       <w:pPr>
         <w:pStyle w:val="Heading2"/>
       </w:pPr>
-      <w:bookmarkStart w:id="22" w:name="_Toc36101743"/>
+      <w:bookmarkStart w:id="23" w:name="_Toc36112141"/>
       <w:r>
         <w:t>Data Manipulation in Power BI – Post Query Editor</w:t>
       </w:r>
-      <w:bookmarkEnd w:id="22"/>
+      <w:bookmarkEnd w:id="23"/>
     </w:p>
     <w:p>
       <w:proofErr w:type="gramStart"/>
@@ -4355,9 +4361,9 @@
       <w:pPr>
         <w:pStyle w:val="Heading1"/>
       </w:pPr>
-      <w:bookmarkStart w:id="23" w:name="_Ref26607322"/>
-      <w:bookmarkStart w:id="24" w:name="_Ref35856112"/>
-      <w:bookmarkStart w:id="25" w:name="_Toc36101744"/>
+      <w:bookmarkStart w:id="24" w:name="_Ref26607322"/>
+      <w:bookmarkStart w:id="25" w:name="_Ref35856112"/>
+      <w:bookmarkStart w:id="26" w:name="_Toc36112142"/>
       <w:r>
         <w:lastRenderedPageBreak/>
         <w:t xml:space="preserve">Part </w:t>
@@ -4376,19 +4382,19 @@
       <w:r>
         <w:t xml:space="preserve"> Analysis</w:t>
       </w:r>
-      <w:bookmarkEnd w:id="23"/>
+      <w:bookmarkEnd w:id="24"/>
       <w:r>
         <w:t xml:space="preserve"> / Visualisation</w:t>
       </w:r>
-      <w:bookmarkEnd w:id="24"/>
       <w:bookmarkEnd w:id="25"/>
+      <w:bookmarkEnd w:id="26"/>
     </w:p>
     <w:p>
       <w:pPr>
         <w:pStyle w:val="Heading2"/>
       </w:pPr>
-      <w:bookmarkStart w:id="26" w:name="_Ref26529760"/>
-      <w:bookmarkStart w:id="27" w:name="_Toc36101745"/>
+      <w:bookmarkStart w:id="27" w:name="_Ref26529760"/>
+      <w:bookmarkStart w:id="28" w:name="_Toc36112143"/>
       <w:r>
         <w:t>Dashb</w:t>
       </w:r>
@@ -4407,14 +4413,14 @@
       <w:r>
         <w:t>Design</w:t>
       </w:r>
-      <w:bookmarkEnd w:id="26"/>
+      <w:bookmarkEnd w:id="27"/>
       <w:r>
         <w:t xml:space="preserve"> – </w:t>
       </w:r>
-      <w:bookmarkEnd w:id="27"/>
       <w:r>
         <w:t>Defect Analysis Dashboard</w:t>
       </w:r>
+      <w:bookmarkEnd w:id="28"/>
     </w:p>
     <w:p>
       <w:pPr>
@@ -4652,25 +4658,7 @@
                 <w:spacing w:val="-1"/>
                 <w:szCs w:val="22"/>
               </w:rPr>
-              <w:t>Comparison of Development vs Pro</w:t>
-            </w:r>
-            <w:r>
-              <w:rPr>
-                <w:rFonts w:ascii="Arial" w:hAnsi="Arial" w:cs="Arial"/>
-                <w:b/>
-                <w:spacing w:val="-1"/>
-                <w:szCs w:val="22"/>
-              </w:rPr>
-              <w:t>du</w:t>
-            </w:r>
-            <w:r>
-              <w:rPr>
-                <w:rFonts w:ascii="Arial" w:hAnsi="Arial" w:cs="Arial"/>
-                <w:b/>
-                <w:spacing w:val="-1"/>
-                <w:szCs w:val="22"/>
-              </w:rPr>
-              <w:t>ction Defects</w:t>
+              <w:t>Comparison of Development vs Production Defects</w:t>
             </w:r>
           </w:p>
         </w:tc>
@@ -5979,7 +5967,7 @@
       <w:pPr>
         <w:pStyle w:val="Heading2"/>
       </w:pPr>
-      <w:bookmarkStart w:id="28" w:name="_Toc36101746"/>
+      <w:bookmarkStart w:id="29" w:name="_Toc36112144"/>
       <w:r>
         <w:lastRenderedPageBreak/>
         <w:t>Dashbo</w:t>
@@ -5993,7 +5981,6 @@
       <w:r>
         <w:t xml:space="preserve">Two Design – </w:t>
       </w:r>
-      <w:bookmarkEnd w:id="28"/>
       <w:r>
         <w:t>Defect Prior</w:t>
       </w:r>
@@ -6003,6 +5990,7 @@
       <w:r>
         <w:t>Dashboard</w:t>
       </w:r>
+      <w:bookmarkEnd w:id="29"/>
     </w:p>
     <w:p>
       <w:pPr>
@@ -6184,18 +6172,7 @@
                 <w:sz w:val="28"/>
                 <w:szCs w:val="22"/>
               </w:rPr>
-              <w:t xml:space="preserve"> </w:t>
-            </w:r>
-            <w:r>
-              <w:rPr>
-                <w:rFonts w:ascii="Arial" w:hAnsi="Arial" w:cs="Arial"/>
-                <w:b/>
-                <w:color w:val="FFFFFF" w:themeColor="background1"/>
-                <w:spacing w:val="-1"/>
-                <w:sz w:val="28"/>
-                <w:szCs w:val="22"/>
-              </w:rPr>
-              <w:t>(reading clockwise from top)</w:t>
+              <w:t xml:space="preserve"> (reading clockwise from top)</w:t>
             </w:r>
           </w:p>
         </w:tc>
@@ -7340,15 +7317,15 @@
       <w:pPr>
         <w:pStyle w:val="Heading2"/>
       </w:pPr>
-      <w:bookmarkStart w:id="29" w:name="_Toc36101747"/>
+      <w:bookmarkStart w:id="30" w:name="_Toc36112145"/>
       <w:r>
         <w:lastRenderedPageBreak/>
         <w:t>Dashboard Three Design – T</w:t>
       </w:r>
-      <w:bookmarkEnd w:id="29"/>
       <w:r>
         <w:t>est Automation Dashboard</w:t>
       </w:r>
+      <w:bookmarkEnd w:id="30"/>
     </w:p>
     <w:p>
       <w:pPr>
@@ -7530,18 +7507,7 @@
                 <w:sz w:val="28"/>
                 <w:szCs w:val="22"/>
               </w:rPr>
-              <w:t xml:space="preserve"> </w:t>
-            </w:r>
-            <w:r>
-              <w:rPr>
-                <w:rFonts w:ascii="Arial" w:hAnsi="Arial" w:cs="Arial"/>
-                <w:b/>
-                <w:color w:val="FFFFFF" w:themeColor="background1"/>
-                <w:spacing w:val="-1"/>
-                <w:sz w:val="28"/>
-                <w:szCs w:val="22"/>
-              </w:rPr>
-              <w:t>(reading clockwise from top)</w:t>
+              <w:t xml:space="preserve"> (reading clockwise from top)</w:t>
             </w:r>
           </w:p>
         </w:tc>
@@ -7773,15 +7739,7 @@
                 <w:b/>
                 <w:spacing w:val="-1"/>
               </w:rPr>
-              <w:t>High Level Development Defect Metrics</w:t>
-            </w:r>
-            <w:r>
-              <w:rPr>
-                <w:rFonts w:ascii="Arial" w:hAnsi="Arial" w:cs="Arial"/>
-                <w:b/>
-                <w:spacing w:val="-1"/>
-              </w:rPr>
-              <w:t xml:space="preserve"> (Area)</w:t>
+              <w:t>High Level Development Defect Metrics (Area)</w:t>
             </w:r>
           </w:p>
         </w:tc>
@@ -7937,8 +7895,6 @@
       <w:r>
         <w:br w:type="page"/>
       </w:r>
-      <w:bookmarkStart w:id="30" w:name="_GoBack"/>
-      <w:bookmarkEnd w:id="30"/>
     </w:p>
     <w:p>
       <w:pPr>
@@ -8484,7 +8440,7 @@
       <w:pPr>
         <w:pStyle w:val="Heading1"/>
       </w:pPr>
-      <w:bookmarkStart w:id="31" w:name="_Toc36101748"/>
+      <w:bookmarkStart w:id="31" w:name="_Toc36112146"/>
       <w:r>
         <w:lastRenderedPageBreak/>
         <w:t>Conclusions</w:t>
@@ -8495,7 +8451,7 @@
       <w:pPr>
         <w:pStyle w:val="Heading2"/>
       </w:pPr>
-      <w:bookmarkStart w:id="32" w:name="_Toc36101749"/>
+      <w:bookmarkStart w:id="32" w:name="_Toc36112147"/>
       <w:r>
         <w:t>Interpretations</w:t>
       </w:r>
@@ -8519,7 +8475,7 @@
       <w:pPr>
         <w:pStyle w:val="Heading2"/>
       </w:pPr>
-      <w:bookmarkStart w:id="33" w:name="_Toc36101750"/>
+      <w:bookmarkStart w:id="33" w:name="_Toc36112148"/>
       <w:r>
         <w:t>Challenges in the Quality Assurance Data Visualisations</w:t>
       </w:r>
@@ -8564,7 +8520,7 @@
       <w:pPr>
         <w:pStyle w:val="Heading1"/>
       </w:pPr>
-      <w:bookmarkStart w:id="34" w:name="_Toc36101751"/>
+      <w:bookmarkStart w:id="34" w:name="_Toc36112149"/>
       <w:r>
         <w:lastRenderedPageBreak/>
         <w:t>Appendices</w:t>
@@ -8576,7 +8532,7 @@
         <w:pStyle w:val="Heading2"/>
       </w:pPr>
       <w:bookmarkStart w:id="35" w:name="_Ref26547264"/>
-      <w:bookmarkStart w:id="36" w:name="_Toc36101752"/>
+      <w:bookmarkStart w:id="36" w:name="_Toc36112150"/>
       <w:r>
         <w:t xml:space="preserve">Appendix 1 – </w:t>
       </w:r>
@@ -8629,7 +8585,7 @@
       <w:pPr>
         <w:pStyle w:val="Heading1"/>
       </w:pPr>
-      <w:bookmarkStart w:id="40" w:name="_Toc36101753"/>
+      <w:bookmarkStart w:id="40" w:name="_Toc36112151"/>
       <w:bookmarkEnd w:id="38"/>
       <w:bookmarkEnd w:id="39"/>
       <w:r>
@@ -8642,7 +8598,7 @@
       <w:pPr>
         <w:pStyle w:val="Heading2"/>
       </w:pPr>
-      <w:bookmarkStart w:id="41" w:name="_Toc36101754"/>
+      <w:bookmarkStart w:id="41" w:name="_Toc36112152"/>
       <w:r>
         <w:t>Reference One</w:t>
       </w:r>
@@ -9358,7 +9314,7 @@
             <w:rPr>
               <w:noProof/>
             </w:rPr>
-            <w:t>22</w:t>
+            <w:t>28</w:t>
           </w:r>
           <w:r>
             <w:fldChar w:fldCharType="end"/>
@@ -18090,71 +18046,6 @@
 </file>
 
 <file path=customXml/item1.xml><?xml version="1.0" encoding="utf-8"?>
-<p:properties xmlns:p="http://schemas.microsoft.com/office/2006/metadata/properties" xmlns:xsi="http://www.w3.org/2001/XMLSchema-instance" xmlns:pc="http://schemas.microsoft.com/office/infopath/2007/PartnerControls">
-  <documentManagement>
-    <TaxKeywordTaxHTField xmlns="5c1b9bb2-1639-4569-abf8-361ff49d18c0">
-      <Terms xmlns="http://schemas.microsoft.com/office/infopath/2007/PartnerControls">
-        <TermInfo xmlns="http://schemas.microsoft.com/office/infopath/2007/PartnerControls">
-          <TermName>Programming for Big Data CA</TermName>
-          <TermId>11111111-1111-1111-1111-111111111111</TermId>
-        </TermInfo>
-      </Terms>
-    </TaxKeywordTaxHTField>
-    <TaxCatchAll xmlns="5c1b9bb2-1639-4569-abf8-361ff49d18c0">
-      <Value>168</Value>
-      <Value>6</Value>
-      <Value>4</Value>
-      <Value>3</Value>
-      <Value>167</Value>
-      <Value>1</Value>
-    </TaxCatchAll>
-    <k375496e9e1d4cf7b8304db24b3b1dc5 xmlns="5c1b9bb2-1639-4569-abf8-361ff49d18c0">
-      <Terms xmlns="http://schemas.microsoft.com/office/infopath/2007/PartnerControls"/>
-    </k375496e9e1d4cf7b8304db24b3b1dc5>
-    <Doc.No. xmlns="5c1b9bb2-1639-4569-abf8-361ff49d18c0" xsi:nil="true"/>
-    <k0b2f826cebc49b399f646925834cd57 xmlns="5c1b9bb2-1639-4569-abf8-361ff49d18c0">
-      <Terms xmlns="http://schemas.microsoft.com/office/infopath/2007/PartnerControls">
-        <TermInfo xmlns="http://schemas.microsoft.com/office/infopath/2007/PartnerControls">
-          <TermName xmlns="http://schemas.microsoft.com/office/infopath/2007/PartnerControls">No</TermName>
-          <TermId xmlns="http://schemas.microsoft.com/office/infopath/2007/PartnerControls">db5cd7d0-819b-410f-962f-6615d83ad4b0</TermId>
-        </TermInfo>
-      </Terms>
-    </k0b2f826cebc49b399f646925834cd57>
-    <m6282953a1324c7dbf10c941a684715f xmlns="5c1b9bb2-1639-4569-abf8-361ff49d18c0">
-      <Terms xmlns="http://schemas.microsoft.com/office/infopath/2007/PartnerControls"/>
-    </m6282953a1324c7dbf10c941a684715f>
-    <RoutingRuleDescription xmlns="http://schemas.microsoft.com/sharepoint/v3" xsi:nil="true"/>
-    <Location xmlns="http://schemas.microsoft.com/sharepoint/v3/fields" xsi:nil="true"/>
-    <cccaafc1256d40b09cc783bfe22f5c32 xmlns="5c1b9bb2-1639-4569-abf8-361ff49d18c0">
-      <Terms xmlns="http://schemas.microsoft.com/office/infopath/2007/PartnerControls">
-        <TermInfo xmlns="http://schemas.microsoft.com/office/infopath/2007/PartnerControls">
-          <TermName xmlns="http://schemas.microsoft.com/office/infopath/2007/PartnerControls">None</TermName>
-          <TermId xmlns="http://schemas.microsoft.com/office/infopath/2007/PartnerControls">b44969fd-4446-4d2a-b999-3ffbb251ce01</TermId>
-        </TermInfo>
-      </Terms>
-    </cccaafc1256d40b09cc783bfe22f5c32>
-    <Issue xmlns="5c1b9bb2-1639-4569-abf8-361ff49d18c0" xsi:nil="true"/>
-    <_dlc_DocId xmlns="a186bcf1-0ea9-4f9d-97ce-5956c7a58864">2A4JNW5QJPRT-689367291-1191</_dlc_DocId>
-    <_dlc_DocIdUrl xmlns="a186bcf1-0ea9-4f9d-97ce-5956c7a58864">
-      <Url>https://connect/teamshare/IMandT/TeamPrivate/AIInfra/_layouts/DocIdRedir.aspx?ID=2A4JNW5QJPRT-689367291-1191</Url>
-      <Description>2A4JNW5QJPRT-689367291-1191</Description>
-    </_dlc_DocIdUrl>
-    <Document_x0020_Type xmlns="14314bf2-d8ea-460d-9f54-3c374d3d0bc0">Report</Document_x0020_Type>
-    <Project_x0020_Name xmlns="14314bf2-d8ea-460d-9f54-3c374d3d0bc0" xsi:nil="true"/>
-  </documentManagement>
-</p:properties>
-</file>
-
-<file path=customXml/item2.xml><?xml version="1.0" encoding="utf-8"?>
-<?mso-contentType ?>
-<FormTemplates xmlns="http://schemas.microsoft.com/sharepoint/v3/contenttype/forms">
-  <Display>DocumentLibraryForm</Display>
-  <Edit>DocumentLibraryForm</Edit>
-  <New>DocumentLibraryForm</New>
-</FormTemplates>
-</file>
-
-<file path=customXml/item3.xml><?xml version="1.0" encoding="utf-8"?>
 <?mso-contentType ?>
 <spe:Receivers xmlns:spe="http://schemas.microsoft.com/sharepoint/events">
   <Receiver>
@@ -18240,7 +18131,87 @@
 </spe:Receivers>
 </file>
 
+<file path=customXml/item2.xml><?xml version="1.0" encoding="utf-8"?>
+<?mso-contentType ?>
+<FormTemplates xmlns="http://schemas.microsoft.com/sharepoint/v3/contenttype/forms">
+  <Display>DocumentLibraryForm</Display>
+  <Edit>DocumentLibraryForm</Edit>
+  <New>DocumentLibraryForm</New>
+</FormTemplates>
+</file>
+
+<file path=customXml/item3.xml><?xml version="1.0" encoding="utf-8"?>
+<p:properties xmlns:p="http://schemas.microsoft.com/office/2006/metadata/properties" xmlns:xsi="http://www.w3.org/2001/XMLSchema-instance" xmlns:pc="http://schemas.microsoft.com/office/infopath/2007/PartnerControls">
+  <documentManagement>
+    <TaxKeywordTaxHTField xmlns="5c1b9bb2-1639-4569-abf8-361ff49d18c0">
+      <Terms xmlns="http://schemas.microsoft.com/office/infopath/2007/PartnerControls">
+        <TermInfo xmlns="http://schemas.microsoft.com/office/infopath/2007/PartnerControls">
+          <TermName>Programming for Big Data CA</TermName>
+          <TermId>11111111-1111-1111-1111-111111111111</TermId>
+        </TermInfo>
+      </Terms>
+    </TaxKeywordTaxHTField>
+    <TaxCatchAll xmlns="5c1b9bb2-1639-4569-abf8-361ff49d18c0">
+      <Value>168</Value>
+      <Value>6</Value>
+      <Value>4</Value>
+      <Value>3</Value>
+      <Value>167</Value>
+      <Value>1</Value>
+    </TaxCatchAll>
+    <k375496e9e1d4cf7b8304db24b3b1dc5 xmlns="5c1b9bb2-1639-4569-abf8-361ff49d18c0">
+      <Terms xmlns="http://schemas.microsoft.com/office/infopath/2007/PartnerControls"/>
+    </k375496e9e1d4cf7b8304db24b3b1dc5>
+    <Doc.No. xmlns="5c1b9bb2-1639-4569-abf8-361ff49d18c0" xsi:nil="true"/>
+    <k0b2f826cebc49b399f646925834cd57 xmlns="5c1b9bb2-1639-4569-abf8-361ff49d18c0">
+      <Terms xmlns="http://schemas.microsoft.com/office/infopath/2007/PartnerControls">
+        <TermInfo xmlns="http://schemas.microsoft.com/office/infopath/2007/PartnerControls">
+          <TermName xmlns="http://schemas.microsoft.com/office/infopath/2007/PartnerControls">No</TermName>
+          <TermId xmlns="http://schemas.microsoft.com/office/infopath/2007/PartnerControls">db5cd7d0-819b-410f-962f-6615d83ad4b0</TermId>
+        </TermInfo>
+      </Terms>
+    </k0b2f826cebc49b399f646925834cd57>
+    <m6282953a1324c7dbf10c941a684715f xmlns="5c1b9bb2-1639-4569-abf8-361ff49d18c0">
+      <Terms xmlns="http://schemas.microsoft.com/office/infopath/2007/PartnerControls"/>
+    </m6282953a1324c7dbf10c941a684715f>
+    <RoutingRuleDescription xmlns="http://schemas.microsoft.com/sharepoint/v3" xsi:nil="true"/>
+    <Location xmlns="http://schemas.microsoft.com/sharepoint/v3/fields" xsi:nil="true"/>
+    <cccaafc1256d40b09cc783bfe22f5c32 xmlns="5c1b9bb2-1639-4569-abf8-361ff49d18c0">
+      <Terms xmlns="http://schemas.microsoft.com/office/infopath/2007/PartnerControls">
+        <TermInfo xmlns="http://schemas.microsoft.com/office/infopath/2007/PartnerControls">
+          <TermName xmlns="http://schemas.microsoft.com/office/infopath/2007/PartnerControls">None</TermName>
+          <TermId xmlns="http://schemas.microsoft.com/office/infopath/2007/PartnerControls">b44969fd-4446-4d2a-b999-3ffbb251ce01</TermId>
+        </TermInfo>
+      </Terms>
+    </cccaafc1256d40b09cc783bfe22f5c32>
+    <Issue xmlns="5c1b9bb2-1639-4569-abf8-361ff49d18c0" xsi:nil="true"/>
+    <_dlc_DocId xmlns="a186bcf1-0ea9-4f9d-97ce-5956c7a58864">2A4JNW5QJPRT-689367291-1191</_dlc_DocId>
+    <_dlc_DocIdUrl xmlns="a186bcf1-0ea9-4f9d-97ce-5956c7a58864">
+      <Url>https://connect/teamshare/IMandT/TeamPrivate/AIInfra/_layouts/DocIdRedir.aspx?ID=2A4JNW5QJPRT-689367291-1191</Url>
+      <Description>2A4JNW5QJPRT-689367291-1191</Description>
+    </_dlc_DocIdUrl>
+    <Document_x0020_Type xmlns="14314bf2-d8ea-460d-9f54-3c374d3d0bc0">Report</Document_x0020_Type>
+    <Project_x0020_Name xmlns="14314bf2-d8ea-460d-9f54-3c374d3d0bc0" xsi:nil="true"/>
+  </documentManagement>
+</p:properties>
+</file>
+
 <file path=customXml/item4.xml><?xml version="1.0" encoding="utf-8"?>
+<?mso-contentType ?>
+<SharedContentType xmlns="Microsoft.SharePoint.Taxonomy.ContentTypeSync" SourceId="1a4ba186-3518-432c-9561-7a0f3424a65e" ContentTypeId="0x010100A7E734F647EE7C4F86DAB9A69098C7820224" PreviousValue="false"/>
+</file>
+
+<file path=customXml/item5.xml><?xml version="1.0" encoding="utf-8"?>
+<?mso-contentType ?>
+<customXsn xmlns="http://schemas.microsoft.com/office/2006/metadata/customXsn">
+  <xsnLocation/>
+  <cached>True</cached>
+  <openByDefault>True</openByDefault>
+  <xsnScope/>
+</customXsn>
+</file>
+
+<file path=customXml/item6.xml><?xml version="1.0" encoding="utf-8"?>
 <ct:contentTypeSchema xmlns:ct="http://schemas.microsoft.com/office/2006/metadata/contentType" xmlns:ma="http://schemas.microsoft.com/office/2006/metadata/properties/metaAttributes" ct:_="" ma:_="" ma:contentTypeName="Word" ma:contentTypeID="0x010100A7E734F647EE7C4F86DAB9A69098C782022400BF6E643B4A341345BD6363F8CE34B5D8" ma:contentTypeVersion="9" ma:contentTypeDescription="" ma:contentTypeScope="" ma:versionID="8c01b84df54c4dedb4075576339ac11a">
   <xsd:schema xmlns:xsd="http://www.w3.org/2001/XMLSchema" xmlns:xs="http://www.w3.org/2001/XMLSchema" xmlns:p="http://schemas.microsoft.com/office/2006/metadata/properties" xmlns:ns1="http://schemas.microsoft.com/sharepoint/v3" xmlns:ns2="http://schemas.microsoft.com/sharepoint/v3/fields" xmlns:ns3="5c1b9bb2-1639-4569-abf8-361ff49d18c0" xmlns:ns4="a186bcf1-0ea9-4f9d-97ce-5956c7a58864" xmlns:ns5="14314bf2-d8ea-460d-9f54-3c374d3d0bc0" targetNamespace="http://schemas.microsoft.com/office/2006/metadata/properties" ma:root="true" ma:fieldsID="836ab43a5a708514794883ee9e678ed3" ns1:_="" ns2:_="" ns3:_="" ns4:_="" ns5:_="">
     <xsd:import namespace="http://schemas.microsoft.com/sharepoint/v3"/>
@@ -18519,26 +18490,27 @@
 </ct:contentTypeSchema>
 </file>
 
-<file path=customXml/item5.xml><?xml version="1.0" encoding="utf-8"?>
-<?mso-contentType ?>
-<customXsn xmlns="http://schemas.microsoft.com/office/2006/metadata/customXsn">
-  <xsnLocation/>
-  <cached>True</cached>
-  <openByDefault>True</openByDefault>
-  <xsnScope/>
-</customXsn>
-</file>
-
-<file path=customXml/item6.xml><?xml version="1.0" encoding="utf-8"?>
-<?mso-contentType ?>
-<SharedContentType xmlns="Microsoft.SharePoint.Taxonomy.ContentTypeSync" SourceId="1a4ba186-3518-432c-9561-7a0f3424a65e" ContentTypeId="0x010100A7E734F647EE7C4F86DAB9A69098C7820224" PreviousValue="false"/>
-</file>
-
 <file path=customXml/item7.xml><?xml version="1.0" encoding="utf-8"?>
 <b:Sources xmlns:b="http://schemas.openxmlformats.org/officeDocument/2006/bibliography" xmlns="http://schemas.openxmlformats.org/officeDocument/2006/bibliography" SelectedStyle="\APA.XSL" StyleName="APA"/>
 </file>
 
 <file path=customXml/itemProps1.xml><?xml version="1.0" encoding="utf-8"?>
+<ds:datastoreItem xmlns:ds="http://schemas.openxmlformats.org/officeDocument/2006/customXml" ds:itemID="{14D6955C-01AB-4AFA-BA2A-00574732DBE7}">
+  <ds:schemaRefs>
+    <ds:schemaRef ds:uri="http://schemas.microsoft.com/sharepoint/events"/>
+  </ds:schemaRefs>
+</ds:datastoreItem>
+</file>
+
+<file path=customXml/itemProps2.xml><?xml version="1.0" encoding="utf-8"?>
+<ds:datastoreItem xmlns:ds="http://schemas.openxmlformats.org/officeDocument/2006/customXml" ds:itemID="{DCA83557-F125-4F89-AC3A-D3DD4CB2C773}">
+  <ds:schemaRefs>
+    <ds:schemaRef ds:uri="http://schemas.microsoft.com/sharepoint/v3/contenttype/forms"/>
+  </ds:schemaRefs>
+</ds:datastoreItem>
+</file>
+
+<file path=customXml/itemProps3.xml><?xml version="1.0" encoding="utf-8"?>
 <ds:datastoreItem xmlns:ds="http://schemas.openxmlformats.org/officeDocument/2006/customXml" ds:itemID="{D8A62D0C-17AF-45D8-97D2-A7773FB42A74}">
   <ds:schemaRefs>
     <ds:schemaRef ds:uri="http://schemas.microsoft.com/office/2006/metadata/properties"/>
@@ -18552,23 +18524,23 @@
 </ds:datastoreItem>
 </file>
 
-<file path=customXml/itemProps2.xml><?xml version="1.0" encoding="utf-8"?>
-<ds:datastoreItem xmlns:ds="http://schemas.openxmlformats.org/officeDocument/2006/customXml" ds:itemID="{DCA83557-F125-4F89-AC3A-D3DD4CB2C773}">
+<file path=customXml/itemProps4.xml><?xml version="1.0" encoding="utf-8"?>
+<ds:datastoreItem xmlns:ds="http://schemas.openxmlformats.org/officeDocument/2006/customXml" ds:itemID="{82EF24C0-F9A1-46DE-9B74-635EECB0D344}">
   <ds:schemaRefs>
-    <ds:schemaRef ds:uri="http://schemas.microsoft.com/sharepoint/v3/contenttype/forms"/>
+    <ds:schemaRef ds:uri="Microsoft.SharePoint.Taxonomy.ContentTypeSync"/>
   </ds:schemaRefs>
 </ds:datastoreItem>
 </file>
 
-<file path=customXml/itemProps3.xml><?xml version="1.0" encoding="utf-8"?>
-<ds:datastoreItem xmlns:ds="http://schemas.openxmlformats.org/officeDocument/2006/customXml" ds:itemID="{14D6955C-01AB-4AFA-BA2A-00574732DBE7}">
+<file path=customXml/itemProps5.xml><?xml version="1.0" encoding="utf-8"?>
+<ds:datastoreItem xmlns:ds="http://schemas.openxmlformats.org/officeDocument/2006/customXml" ds:itemID="{46E24F54-4F01-4CC5-BE7A-F5B43C4DFA15}">
   <ds:schemaRefs>
-    <ds:schemaRef ds:uri="http://schemas.microsoft.com/sharepoint/events"/>
+    <ds:schemaRef ds:uri="http://schemas.microsoft.com/office/2006/metadata/customXsn"/>
   </ds:schemaRefs>
 </ds:datastoreItem>
 </file>
 
-<file path=customXml/itemProps4.xml><?xml version="1.0" encoding="utf-8"?>
+<file path=customXml/itemProps6.xml><?xml version="1.0" encoding="utf-8"?>
 <ds:datastoreItem xmlns:ds="http://schemas.openxmlformats.org/officeDocument/2006/customXml" ds:itemID="{8E87A96F-618F-45DE-900C-C26A50036DF2}">
   <ds:schemaRefs>
     <ds:schemaRef ds:uri="http://schemas.microsoft.com/office/2006/metadata/contentType"/>
@@ -18590,24 +18562,8 @@
 </ds:datastoreItem>
 </file>
 
-<file path=customXml/itemProps5.xml><?xml version="1.0" encoding="utf-8"?>
-<ds:datastoreItem xmlns:ds="http://schemas.openxmlformats.org/officeDocument/2006/customXml" ds:itemID="{46E24F54-4F01-4CC5-BE7A-F5B43C4DFA15}">
-  <ds:schemaRefs>
-    <ds:schemaRef ds:uri="http://schemas.microsoft.com/office/2006/metadata/customXsn"/>
-  </ds:schemaRefs>
-</ds:datastoreItem>
-</file>
-
-<file path=customXml/itemProps6.xml><?xml version="1.0" encoding="utf-8"?>
-<ds:datastoreItem xmlns:ds="http://schemas.openxmlformats.org/officeDocument/2006/customXml" ds:itemID="{82EF24C0-F9A1-46DE-9B74-635EECB0D344}">
-  <ds:schemaRefs>
-    <ds:schemaRef ds:uri="Microsoft.SharePoint.Taxonomy.ContentTypeSync"/>
-  </ds:schemaRefs>
-</ds:datastoreItem>
-</file>
-
 <file path=customXml/itemProps7.xml><?xml version="1.0" encoding="utf-8"?>
-<ds:datastoreItem xmlns:ds="http://schemas.openxmlformats.org/officeDocument/2006/customXml" ds:itemID="{0AD891AF-9C02-4043-9940-552C728F14E6}">
+<ds:datastoreItem xmlns:ds="http://schemas.openxmlformats.org/officeDocument/2006/customXml" ds:itemID="{2B40248E-17BB-49AC-B5BB-DE07A590BD4B}">
   <ds:schemaRefs>
     <ds:schemaRef ds:uri="http://schemas.openxmlformats.org/officeDocument/2006/bibliography"/>
   </ds:schemaRefs>

</xml_diff>